<commit_message>
Player Camera and Movement Implementation
Implementation of a basic character model and camera to navigate the world.
</commit_message>
<xml_diff>
--- a/Azimelph-Studios_gdd_v1.0.1.docx
+++ b/Azimelph-Studios_gdd_v1.0.1.docx
@@ -185,10 +185,10 @@
         <w:jc w:val="center"/>
       </w:pPr>
       <w:r>
-        <w:t>Revision: 1.0.</w:t>
-      </w:r>
-      <w:r>
-        <w:t>1</w:t>
+        <w:t>Revision: 1.</w:t>
+      </w:r>
+      <w:r>
+        <w:t>1.0</w:t>
       </w:r>
     </w:p>
     <w:p>
@@ -280,13 +280,23 @@
       <w:r>
         <w:t xml:space="preserve"> will be a fantasy/magic themed </w:t>
       </w:r>
-      <w:proofErr w:type="gramStart"/>
-      <w:r>
-        <w:t>first person</w:t>
-      </w:r>
-      <w:proofErr w:type="gramEnd"/>
-      <w:r>
-        <w:t xml:space="preserve"> shooter game set in one of several as-of-yet undecided locations: an eerie overgrown forest; an underground system of caverns; a shrub maze; stone ruins half-sunken in sand dunes. </w:t>
+      <w:r>
+        <w:t>first-person</w:t>
+      </w:r>
+      <w:r>
+        <w:t xml:space="preserve"> shooter game set in </w:t>
+      </w:r>
+      <w:r>
+        <w:t>a</w:t>
+      </w:r>
+      <w:r>
+        <w:t>n eerie overgrown forest</w:t>
+      </w:r>
+      <w:r>
+        <w:t>. The forest is full of monsters and spirits, known collectively as Arcane.</w:t>
+      </w:r>
+      <w:r>
+        <w:t xml:space="preserve"> </w:t>
       </w:r>
     </w:p>
     <w:p>
@@ -322,10 +332,7 @@
         </w:numPr>
       </w:pPr>
       <w:r>
-        <w:t>Monsters/ghosts attack player</w:t>
-      </w:r>
-      <w:r>
-        <w:t>.</w:t>
+        <w:t>Player begins at central alter in middle of map.</w:t>
       </w:r>
     </w:p>
     <w:p>
@@ -337,6 +344,36 @@
         </w:numPr>
       </w:pPr>
       <w:r>
+        <w:t>Object of the game is to retrieve idols scattered across the forest and return them to the central alter.</w:t>
+      </w:r>
+    </w:p>
+    <w:p>
+      <w:pPr>
+        <w:pStyle w:val="ListParagraph"/>
+        <w:numPr>
+          <w:ilvl w:val="0"/>
+          <w:numId w:val="1"/>
+        </w:numPr>
+      </w:pPr>
+      <w:r>
+        <w:t xml:space="preserve">Werewolves &amp; </w:t>
+      </w:r>
+      <w:r>
+        <w:t>ghosts attack player</w:t>
+      </w:r>
+      <w:r>
+        <w:t>.</w:t>
+      </w:r>
+    </w:p>
+    <w:p>
+      <w:pPr>
+        <w:pStyle w:val="ListParagraph"/>
+        <w:numPr>
+          <w:ilvl w:val="0"/>
+          <w:numId w:val="1"/>
+        </w:numPr>
+      </w:pPr>
+      <w:r>
         <w:t>Different mobs have different attributes such as:</w:t>
       </w:r>
     </w:p>
@@ -349,7 +386,7 @@
         </w:numPr>
       </w:pPr>
       <w:r>
-        <w:t>path-finding</w:t>
+        <w:t>tangibility</w:t>
       </w:r>
     </w:p>
     <w:p>
@@ -361,7 +398,7 @@
         </w:numPr>
       </w:pPr>
       <w:r>
-        <w:t>tangibility</w:t>
+        <w:t>awareness</w:t>
       </w:r>
     </w:p>
     <w:p>
@@ -373,7 +410,7 @@
         </w:numPr>
       </w:pPr>
       <w:r>
-        <w:t>awareness</w:t>
+        <w:t>hostile/passive</w:t>
       </w:r>
     </w:p>
     <w:p>
@@ -385,7 +422,7 @@
         </w:numPr>
       </w:pPr>
       <w:r>
-        <w:t>hostile/passive</w:t>
+        <w:t>attack patterns</w:t>
       </w:r>
     </w:p>
     <w:p>
@@ -397,7 +434,7 @@
         </w:numPr>
       </w:pPr>
       <w:r>
-        <w:t>attack patterns</w:t>
+        <w:t>movement speed</w:t>
       </w:r>
     </w:p>
     <w:p>
@@ -409,7 +446,103 @@
         </w:numPr>
       </w:pPr>
       <w:r>
-        <w:t>movement speed</w:t>
+        <w:t>ranged/melee attack strategies</w:t>
+      </w:r>
+    </w:p>
+    <w:p>
+      <w:pPr>
+        <w:pStyle w:val="ListParagraph"/>
+        <w:numPr>
+          <w:ilvl w:val="0"/>
+          <w:numId w:val="1"/>
+        </w:numPr>
+      </w:pPr>
+      <w:r>
+        <w:t xml:space="preserve">Player must banish ghosts and slay </w:t>
+      </w:r>
+      <w:r>
+        <w:t>werewolves</w:t>
+      </w:r>
+      <w:r>
+        <w:t xml:space="preserve"> </w:t>
+      </w:r>
+      <w:r>
+        <w:t>using spells cast from</w:t>
+      </w:r>
+      <w:r>
+        <w:t xml:space="preserve"> their</w:t>
+      </w:r>
+      <w:r>
+        <w:t xml:space="preserve"> magic</w:t>
+      </w:r>
+      <w:r>
+        <w:t xml:space="preserve"> wand</w:t>
+      </w:r>
+      <w:r>
+        <w:t>.</w:t>
+      </w:r>
+    </w:p>
+    <w:p>
+      <w:pPr>
+        <w:pStyle w:val="ListParagraph"/>
+        <w:numPr>
+          <w:ilvl w:val="0"/>
+          <w:numId w:val="1"/>
+        </w:numPr>
+      </w:pPr>
+      <w:r>
+        <w:t>Wand casts only one spell that may be permanently upgraded at special powerup points</w:t>
+      </w:r>
+      <w:r>
+        <w:t>.</w:t>
+      </w:r>
+    </w:p>
+    <w:p>
+      <w:pPr>
+        <w:pStyle w:val="ListParagraph"/>
+        <w:numPr>
+          <w:ilvl w:val="0"/>
+          <w:numId w:val="1"/>
+        </w:numPr>
+      </w:pPr>
+      <w:r>
+        <w:t>The wand’s spell may be changed at special spell swap circles.</w:t>
+      </w:r>
+    </w:p>
+    <w:p>
+      <w:pPr>
+        <w:pStyle w:val="ListParagraph"/>
+        <w:numPr>
+          <w:ilvl w:val="0"/>
+          <w:numId w:val="1"/>
+        </w:numPr>
+      </w:pPr>
+      <w:r>
+        <w:t>Persistent darkness inhibits map and enemy visibility.</w:t>
+      </w:r>
+    </w:p>
+    <w:p>
+      <w:pPr>
+        <w:pStyle w:val="ListParagraph"/>
+        <w:numPr>
+          <w:ilvl w:val="0"/>
+          <w:numId w:val="1"/>
+        </w:numPr>
+      </w:pPr>
+      <w:r>
+        <w:t>A</w:t>
+      </w:r>
+      <w:r>
+        <w:t xml:space="preserve">ssist </w:t>
+      </w:r>
+      <w:r>
+        <w:t>items</w:t>
+      </w:r>
+      <w:r>
+        <w:t xml:space="preserve"> placed at strategic points on map, but contents randomized</w:t>
+      </w:r>
+      <w:r>
+        <w:t>:</w:t>
       </w:r>
     </w:p>
     <w:p>
@@ -421,7 +554,37 @@
         </w:numPr>
       </w:pPr>
       <w:r>
-        <w:t>ranged/melee attack strategies</w:t>
+        <w:t>Wand upgrades</w:t>
+      </w:r>
+    </w:p>
+    <w:p>
+      <w:pPr>
+        <w:pStyle w:val="ListParagraph"/>
+        <w:numPr>
+          <w:ilvl w:val="1"/>
+          <w:numId w:val="1"/>
+        </w:numPr>
+      </w:pPr>
+      <w:r>
+        <w:t>Alternative spells for wand</w:t>
+      </w:r>
+    </w:p>
+    <w:p>
+      <w:pPr>
+        <w:pStyle w:val="ListParagraph"/>
+        <w:numPr>
+          <w:ilvl w:val="1"/>
+          <w:numId w:val="1"/>
+        </w:numPr>
+      </w:pPr>
+      <w:r>
+        <w:t>Single-use spell</w:t>
+      </w:r>
+      <w:r>
+        <w:t xml:space="preserve"> items</w:t>
+      </w:r>
+      <w:r>
+        <w:t xml:space="preserve"> for temporary effects</w:t>
       </w:r>
     </w:p>
     <w:p>
@@ -433,10 +596,13 @@
         </w:numPr>
       </w:pPr>
       <w:r>
-        <w:t xml:space="preserve">Player must banish ghosts and slay monsters </w:t>
-      </w:r>
-      <w:r>
-        <w:t>using spells cast from magic wands.</w:t>
+        <w:t>Enemies</w:t>
+      </w:r>
+      <w:r>
+        <w:t xml:space="preserve">’ speed, attack, and awareness stats increase </w:t>
+      </w:r>
+      <w:r>
+        <w:t>as gameplay progresses.</w:t>
       </w:r>
     </w:p>
     <w:p>
@@ -448,96 +614,6 @@
         </w:numPr>
       </w:pPr>
       <w:r>
-        <w:t>Mix-and-match magic wand parts/spells affect wand projectile behavior.</w:t>
-      </w:r>
-    </w:p>
-    <w:p>
-      <w:pPr>
-        <w:pStyle w:val="ListParagraph"/>
-        <w:numPr>
-          <w:ilvl w:val="0"/>
-          <w:numId w:val="1"/>
-        </w:numPr>
-      </w:pPr>
-      <w:r>
-        <w:t>Persistent fog/darkness inhibits map and enemy visibility.</w:t>
-      </w:r>
-    </w:p>
-    <w:p>
-      <w:pPr>
-        <w:pStyle w:val="ListParagraph"/>
-        <w:numPr>
-          <w:ilvl w:val="0"/>
-          <w:numId w:val="1"/>
-        </w:numPr>
-      </w:pPr>
-      <w:r>
-        <w:t xml:space="preserve">RNG spawn </w:t>
-      </w:r>
-      <w:r>
-        <w:t xml:space="preserve">assist </w:t>
-      </w:r>
-      <w:r>
-        <w:t>items:</w:t>
-      </w:r>
-    </w:p>
-    <w:p>
-      <w:pPr>
-        <w:pStyle w:val="ListParagraph"/>
-        <w:numPr>
-          <w:ilvl w:val="1"/>
-          <w:numId w:val="1"/>
-        </w:numPr>
-      </w:pPr>
-      <w:r>
-        <w:t>Wand/spell upgrades</w:t>
-      </w:r>
-    </w:p>
-    <w:p>
-      <w:pPr>
-        <w:pStyle w:val="ListParagraph"/>
-        <w:numPr>
-          <w:ilvl w:val="1"/>
-          <w:numId w:val="1"/>
-        </w:numPr>
-      </w:pPr>
-      <w:r>
-        <w:t>Recovery items</w:t>
-      </w:r>
-    </w:p>
-    <w:p>
-      <w:pPr>
-        <w:pStyle w:val="ListParagraph"/>
-        <w:numPr>
-          <w:ilvl w:val="1"/>
-          <w:numId w:val="1"/>
-        </w:numPr>
-      </w:pPr>
-      <w:r>
-        <w:t>Single-use spells for temporary effects</w:t>
-      </w:r>
-    </w:p>
-    <w:p>
-      <w:pPr>
-        <w:pStyle w:val="ListParagraph"/>
-        <w:numPr>
-          <w:ilvl w:val="0"/>
-          <w:numId w:val="1"/>
-        </w:numPr>
-      </w:pPr>
-      <w:r>
-        <w:t>Enemies become more powerful/aggressive as gameplay progresses.</w:t>
-      </w:r>
-    </w:p>
-    <w:p>
-      <w:pPr>
-        <w:pStyle w:val="ListParagraph"/>
-        <w:numPr>
-          <w:ilvl w:val="0"/>
-          <w:numId w:val="1"/>
-        </w:numPr>
-      </w:pPr>
-      <w:r>
         <w:t>Player mana bar dictates strength and quantity of castable spells.</w:t>
       </w:r>
     </w:p>
@@ -618,10 +694,7 @@
         <w:t>Marek Listy:</w:t>
       </w:r>
       <w:r>
-        <w:t xml:space="preserve"> </w:t>
-      </w:r>
-      <w:r>
-        <w:t>item spawn, player movement, enemy movement, enemy AI, player stats, camera movement, GUI code</w:t>
+        <w:t xml:space="preserve"> item spawn, player movement, enemy movement, enemy AI, player stats, camera movement, GUI code</w:t>
       </w:r>
       <w:r>
         <w:tab/>
@@ -636,22 +709,14 @@
         </w:numPr>
       </w:pPr>
       <w:r>
+        <w:lastRenderedPageBreak/>
         <w:t>Jackson Staley:</w:t>
       </w:r>
       <w:r>
         <w:tab/>
       </w:r>
       <w:r>
-        <w:t>map modeling, map texturing, lighting, cutscene cinematics (if applicable), wand modeling, wand texturing, spell animation design, assist item modeling/texturing/animation, GUI sounds, mob sounds, player sounds, magic/spell sounds, music</w:t>
-      </w:r>
-      <w:r>
-        <w:t xml:space="preserve">, </w:t>
-      </w:r>
-      <w:r>
-        <w:t>HUD design.</w:t>
-      </w:r>
-      <w:r>
-        <w:t xml:space="preserve"> </w:t>
+        <w:t xml:space="preserve">map modeling, map texturing, lighting, cutscene cinematics (if applicable), wand modeling, wand texturing, spell animation design, assist item modeling/texturing/animation, GUI sounds, mob sounds, player sounds, magic/spell sounds, music, HUD design. </w:t>
       </w:r>
     </w:p>
     <w:p>
@@ -669,22 +734,7 @@
         <w:tab/>
       </w:r>
       <w:r>
-        <w:t>player avatar modeling, avatar movement animation, avatar texturing, enemy modeling, enemy movement animation, enemy texturing,</w:t>
-      </w:r>
-      <w:r>
-        <w:t xml:space="preserve"> </w:t>
-      </w:r>
-      <w:r>
-        <w:t>player/enemy damage animations,</w:t>
-      </w:r>
-      <w:r>
-        <w:t xml:space="preserve"> </w:t>
-      </w:r>
-      <w:r>
-        <w:t>GUI deign/appearance, GUI sounds, mob sounds, player sounds, magic/spell sounds, music.</w:t>
-      </w:r>
-      <w:r>
-        <w:t xml:space="preserve"> </w:t>
+        <w:t xml:space="preserve">player avatar modeling, avatar movement animation, avatar texturing, enemy modeling, enemy movement animation, enemy texturing, player/enemy damage animations, GUI deign/appearance, GUI sounds, mob sounds, player sounds, magic/spell sounds, music. </w:t>
       </w:r>
     </w:p>
     <w:p>
@@ -717,6 +767,8 @@
       <w:r>
         <w:t xml:space="preserve">Influences </w:t>
       </w:r>
+      <w:bookmarkStart w:id="0" w:name="_GoBack"/>
+      <w:bookmarkEnd w:id="0"/>
     </w:p>
     <w:p>
       <w:pPr>
@@ -1189,7 +1241,6 @@
       </w:r>
     </w:p>
     <w:p>
-      <w:bookmarkStart w:id="0" w:name="_GoBack"/>
       <w:r>
         <w:t xml:space="preserve">4/10/20: </w:t>
       </w:r>
@@ -1200,7 +1251,6 @@
         <w:t>mporting map models and finalizing map interaction</w:t>
       </w:r>
     </w:p>
-    <w:bookmarkEnd w:id="0"/>
     <w:p>
       <w:r>
         <w:t xml:space="preserve">4/17/20: </w:t>
@@ -1832,7 +1882,7 @@
       </w:pPr>
     </w:pPrDefault>
   </w:docDefaults>
-  <w:latentStyles w:defLockedState="0" w:defUIPriority="99" w:defSemiHidden="0" w:defUnhideWhenUsed="0" w:defQFormat="0" w:count="375">
+  <w:latentStyles w:defLockedState="0" w:defUIPriority="99" w:defSemiHidden="0" w:defUnhideWhenUsed="0" w:defQFormat="0" w:count="376">
     <w:lsdException w:name="Normal" w:uiPriority="0" w:qFormat="1"/>
     <w:lsdException w:name="heading 1" w:uiPriority="9" w:qFormat="1"/>
     <w:lsdException w:name="heading 2" w:semiHidden="1" w:uiPriority="9" w:unhideWhenUsed="1" w:qFormat="1"/>
@@ -1938,7 +1988,6 @@
     <w:lsdException w:name="HTML Sample" w:semiHidden="1" w:unhideWhenUsed="1"/>
     <w:lsdException w:name="HTML Typewriter" w:semiHidden="1" w:unhideWhenUsed="1"/>
     <w:lsdException w:name="HTML Variable" w:semiHidden="1" w:unhideWhenUsed="1"/>
-    <w:lsdException w:name="Normal Table" w:semiHidden="1" w:unhideWhenUsed="1"/>
     <w:lsdException w:name="annotation subject" w:semiHidden="1" w:unhideWhenUsed="1"/>
     <w:lsdException w:name="No List" w:semiHidden="1" w:unhideWhenUsed="1"/>
     <w:lsdException w:name="Outline List 1" w:semiHidden="1" w:unhideWhenUsed="1"/>
@@ -1985,10 +2034,8 @@
     <w:lsdException w:name="Table Subtle 2" w:semiHidden="1" w:unhideWhenUsed="1"/>
     <w:lsdException w:name="Table Web 1" w:semiHidden="1" w:unhideWhenUsed="1"/>
     <w:lsdException w:name="Table Web 2" w:semiHidden="1" w:unhideWhenUsed="1"/>
-    <w:lsdException w:name="Table Web 3" w:semiHidden="1" w:unhideWhenUsed="1"/>
     <w:lsdException w:name="Balloon Text" w:semiHidden="1" w:unhideWhenUsed="1"/>
     <w:lsdException w:name="Table Grid" w:uiPriority="39"/>
-    <w:lsdException w:name="Table Theme" w:semiHidden="1" w:unhideWhenUsed="1"/>
     <w:lsdException w:name="Placeholder Text" w:semiHidden="1"/>
     <w:lsdException w:name="No Spacing" w:uiPriority="1" w:qFormat="1"/>
     <w:lsdException w:name="Light Shading" w:uiPriority="60"/>
@@ -2208,6 +2255,7 @@
     <w:lsdException w:name="Smart Hyperlink" w:semiHidden="1" w:unhideWhenUsed="1"/>
     <w:lsdException w:name="Hashtag" w:semiHidden="1" w:unhideWhenUsed="1"/>
     <w:lsdException w:name="Unresolved Mention" w:semiHidden="1" w:unhideWhenUsed="1"/>
+    <w:lsdException w:name="Smart Link" w:semiHidden="1" w:unhideWhenUsed="1"/>
   </w:latentStyles>
   <w:style w:type="paragraph" w:default="1" w:styleId="Normal">
     <w:name w:val="Normal"/>
@@ -2611,6 +2659,7 @@
   </w:font>
   <w:font w:name="Yu Mincho">
     <w:altName w:val="游明朝"/>
+    <w:panose1 w:val="02020400000000000000"/>
     <w:charset w:val="80"/>
     <w:family w:val="roman"/>
     <w:pitch w:val="variable"/>
@@ -2658,6 +2707,7 @@
   <w:rsids>
     <w:rsidRoot w:val="00EA396C"/>
     <w:rsid w:val="0024644F"/>
+    <w:rsid w:val="008F5E6C"/>
     <w:rsid w:val="00C13BB7"/>
     <w:rsid w:val="00EA396C"/>
   </w:rsids>
@@ -2699,7 +2749,7 @@
       </w:pPr>
     </w:pPrDefault>
   </w:docDefaults>
-  <w:latentStyles w:defLockedState="0" w:defUIPriority="99" w:defSemiHidden="0" w:defUnhideWhenUsed="0" w:defQFormat="0" w:count="375">
+  <w:latentStyles w:defLockedState="0" w:defUIPriority="99" w:defSemiHidden="0" w:defUnhideWhenUsed="0" w:defQFormat="0" w:count="376">
     <w:lsdException w:name="Normal" w:uiPriority="0" w:qFormat="1"/>
     <w:lsdException w:name="heading 1" w:uiPriority="9" w:qFormat="1"/>
     <w:lsdException w:name="heading 2" w:semiHidden="1" w:uiPriority="9" w:unhideWhenUsed="1" w:qFormat="1"/>
@@ -2805,7 +2855,6 @@
     <w:lsdException w:name="HTML Sample" w:semiHidden="1" w:unhideWhenUsed="1"/>
     <w:lsdException w:name="HTML Typewriter" w:semiHidden="1" w:unhideWhenUsed="1"/>
     <w:lsdException w:name="HTML Variable" w:semiHidden="1" w:unhideWhenUsed="1"/>
-    <w:lsdException w:name="Normal Table" w:semiHidden="1" w:unhideWhenUsed="1"/>
     <w:lsdException w:name="annotation subject" w:semiHidden="1" w:unhideWhenUsed="1"/>
     <w:lsdException w:name="No List" w:semiHidden="1" w:unhideWhenUsed="1"/>
     <w:lsdException w:name="Outline List 1" w:semiHidden="1" w:unhideWhenUsed="1"/>
@@ -2852,10 +2901,8 @@
     <w:lsdException w:name="Table Subtle 2" w:semiHidden="1" w:unhideWhenUsed="1"/>
     <w:lsdException w:name="Table Web 1" w:semiHidden="1" w:unhideWhenUsed="1"/>
     <w:lsdException w:name="Table Web 2" w:semiHidden="1" w:unhideWhenUsed="1"/>
-    <w:lsdException w:name="Table Web 3" w:semiHidden="1" w:unhideWhenUsed="1"/>
     <w:lsdException w:name="Balloon Text" w:semiHidden="1" w:unhideWhenUsed="1"/>
     <w:lsdException w:name="Table Grid" w:uiPriority="39"/>
-    <w:lsdException w:name="Table Theme" w:semiHidden="1" w:unhideWhenUsed="1"/>
     <w:lsdException w:name="Placeholder Text" w:semiHidden="1"/>
     <w:lsdException w:name="No Spacing" w:uiPriority="1" w:qFormat="1"/>
     <w:lsdException w:name="Light Shading" w:uiPriority="60"/>
@@ -3075,6 +3122,7 @@
     <w:lsdException w:name="Smart Hyperlink" w:semiHidden="1" w:unhideWhenUsed="1"/>
     <w:lsdException w:name="Hashtag" w:semiHidden="1" w:unhideWhenUsed="1"/>
     <w:lsdException w:name="Unresolved Mention" w:semiHidden="1" w:unhideWhenUsed="1"/>
+    <w:lsdException w:name="Smart Link" w:semiHidden="1" w:unhideWhenUsed="1"/>
   </w:latentStyles>
   <w:style w:type="paragraph" w:default="1" w:styleId="Normal">
     <w:name w:val="Normal"/>

</xml_diff>